<commit_message>
LAPR5-191 #ai #implementation estudo de arte
</commit_message>
<xml_diff>
--- a/doc/Sprint D/algav/Sprint D.docx
+++ b/doc/Sprint D/algav/Sprint D.docx
@@ -530,13 +530,6 @@
           <w:sz w:val="24"/>
         </w:rPr>
         <w:tab/>
-      </w:r>
-      <w:r>
-        <w:rPr>
-          <w:b/>
-          <w:bCs/>
-          <w:sz w:val="24"/>
-        </w:rPr>
         <w:t>ALGAV</w:t>
       </w:r>
     </w:p>
@@ -825,33 +818,14 @@
           <w:sz w:val="24"/>
           <w:shd w:val="clear" w:color="auto" w:fill="FFFFFF"/>
         </w:rPr>
-        <w:t xml:space="preserve">foi realizado no âmbito da disciplina de </w:t>
-      </w:r>
-      <w:proofErr w:type="gramStart"/>
-      <w:r>
-        <w:rPr>
-          <w:rFonts w:asciiTheme="minorHAnsi" w:hAnsiTheme="minorHAnsi" w:cstheme="minorHAnsi"/>
-          <w:color w:val="292929"/>
-          <w:spacing w:val="-1"/>
-          <w:sz w:val="24"/>
-          <w:shd w:val="clear" w:color="auto" w:fill="FFFFFF"/>
-        </w:rPr>
-        <w:t xml:space="preserve">ALGAV( </w:t>
-      </w:r>
-      <w:r>
-        <w:rPr>
-          <w:rFonts w:asciiTheme="minorHAnsi" w:hAnsiTheme="minorHAnsi" w:cstheme="minorHAnsi"/>
-          <w:sz w:val="24"/>
-        </w:rPr>
-        <w:t>Algoritmia</w:t>
-      </w:r>
-      <w:proofErr w:type="gramEnd"/>
-      <w:r>
-        <w:rPr>
-          <w:rFonts w:asciiTheme="minorHAnsi" w:hAnsiTheme="minorHAnsi" w:cstheme="minorHAnsi"/>
-          <w:sz w:val="24"/>
-        </w:rPr>
-        <w:t xml:space="preserve"> Avançada). </w:t>
+        <w:t xml:space="preserve">foi realizado no âmbito da disciplina de ALGAV( </w:t>
+      </w:r>
+      <w:r>
+        <w:rPr>
+          <w:rFonts w:asciiTheme="minorHAnsi" w:hAnsiTheme="minorHAnsi" w:cstheme="minorHAnsi"/>
+          <w:sz w:val="24"/>
+        </w:rPr>
+        <w:t xml:space="preserve">Algoritmia Avançada). </w:t>
       </w:r>
     </w:p>
     <w:p>
@@ -1775,6 +1749,7 @@
           <w:id w:val="-1045519605"/>
           <w:citation/>
         </w:sdtPr>
+        <w:sdtEndPr/>
         <w:sdtContent>
           <w:r>
             <w:rPr>
@@ -1819,22 +1794,21 @@
           <w:rFonts w:asciiTheme="minorHAnsi" w:hAnsiTheme="minorHAnsi" w:cstheme="minorHAnsi"/>
           <w:sz w:val="24"/>
         </w:rPr>
-        <w:t>. As palavras e expressões com duplo significado dependem do contexto em que são utilizadas.</w:t>
-      </w:r>
-    </w:p>
-    <w:p>
-      <w:pPr>
-        <w:rPr>
-          <w:rFonts w:asciiTheme="minorHAnsi" w:hAnsiTheme="minorHAnsi" w:cstheme="minorHAnsi"/>
-          <w:sz w:val="24"/>
-        </w:rPr>
-      </w:pPr>
-      <w:r>
-        <w:rPr>
-          <w:rFonts w:asciiTheme="minorHAnsi" w:hAnsiTheme="minorHAnsi" w:cstheme="minorHAnsi"/>
-          <w:sz w:val="24"/>
-        </w:rPr>
-        <w:t xml:space="preserve"> Estas palavras não podem ser consideradas como positivas ou negativas sem haver um conhecimento do contexto)</w:t>
+        <w:t xml:space="preserve">. As palavras e expressões com duplo significado dependem do contexto em que são </w:t>
+      </w:r>
+      <w:r>
+        <w:rPr>
+          <w:rFonts w:asciiTheme="minorHAnsi" w:hAnsiTheme="minorHAnsi" w:cstheme="minorHAnsi"/>
+          <w:sz w:val="24"/>
+        </w:rPr>
+        <w:t>utilizadas. Estas</w:t>
+      </w:r>
+      <w:r>
+        <w:rPr>
+          <w:rFonts w:asciiTheme="minorHAnsi" w:hAnsiTheme="minorHAnsi" w:cstheme="minorHAnsi"/>
+          <w:sz w:val="24"/>
+        </w:rPr>
+        <w:t xml:space="preserve"> palavras não podem ser consideradas como positivas ou negativas sem haver um conhecimento do contexto)</w:t>
       </w:r>
       <w:r>
         <w:rPr>
@@ -1863,8 +1837,15 @@
           <w:rFonts w:asciiTheme="minorHAnsi" w:hAnsiTheme="minorHAnsi" w:cstheme="minorHAnsi"/>
           <w:sz w:val="24"/>
         </w:rPr>
+        <w:t xml:space="preserve">Existe apenas um pequeno conjunto de léxicos de opinião à disposição do público. É necessário um léxico de opinião universal que forneça informação sobre todas essas </w:t>
+      </w:r>
+      <w:r>
+        <w:rPr>
+          <w:rFonts w:asciiTheme="minorHAnsi" w:hAnsiTheme="minorHAnsi" w:cstheme="minorHAnsi"/>
+          <w:sz w:val="24"/>
+        </w:rPr>
         <w:lastRenderedPageBreak/>
-        <w:t>Existe apenas um pequeno conjunto de léxicos de opinião à disposição do público. É necessário um léxico de opinião universal que forneça informação sobre todas essas palavras (</w:t>
+        <w:t>palavras (</w:t>
       </w:r>
       <w:proofErr w:type="spellStart"/>
       <w:r>
@@ -1939,6 +1920,7 @@
           <w:id w:val="-97870670"/>
           <w:citation/>
         </w:sdtPr>
+        <w:sdtEndPr/>
         <w:sdtContent>
           <w:r>
             <w:rPr>

</xml_diff>